<commit_message>
Updated proposal, added proposal photos
</commit_message>
<xml_diff>
--- a/Breakout clone final project proposal.docx
+++ b/Breakout clone final project proposal.docx
@@ -101,206 +101,482 @@
         <w:tab/>
         <w:t>Git</w:t>
       </w:r>
+      <w:r>
+        <w:t xml:space="preserve"> – Version control</w:t>
+      </w:r>
+    </w:p>
+    <w:p>
+      <w:pPr>
+        <w:spacing w:after="0" w:line="276" w:lineRule="auto"/>
+      </w:pPr>
+      <w:r>
+        <w:tab/>
+        <w:t>Github – online hosting &amp; documentation</w:t>
+      </w:r>
+    </w:p>
+    <w:p>
+      <w:pPr>
+        <w:spacing w:after="0" w:line="276" w:lineRule="auto"/>
+      </w:pPr>
+    </w:p>
+    <w:p>
+      <w:pPr>
+        <w:spacing w:after="0" w:line="276" w:lineRule="auto"/>
+      </w:pPr>
+      <w:r>
+        <w:t>Group</w:t>
+      </w:r>
+    </w:p>
+    <w:p>
+      <w:pPr>
+        <w:spacing w:after="0" w:line="276" w:lineRule="auto"/>
+      </w:pPr>
+      <w:r>
+        <w:tab/>
+        <w:t>Nope. Just me.</w:t>
+      </w:r>
+    </w:p>
+    <w:p>
+      <w:pPr>
+        <w:spacing w:after="0" w:line="276" w:lineRule="auto"/>
+      </w:pPr>
+    </w:p>
+    <w:p>
+      <w:pPr>
+        <w:spacing w:after="0" w:line="276" w:lineRule="auto"/>
+      </w:pPr>
+      <w:r>
+        <w:t>Development Model</w:t>
+      </w:r>
+    </w:p>
+    <w:p>
+      <w:pPr>
+        <w:spacing w:after="0" w:line="276" w:lineRule="auto"/>
+      </w:pPr>
+      <w:r>
+        <w:tab/>
+        <w:t>uhhhhhh</w:t>
+      </w:r>
+    </w:p>
+    <w:p>
+      <w:pPr>
+        <w:spacing w:after="0" w:line="276" w:lineRule="auto"/>
+      </w:pPr>
+    </w:p>
+    <w:p>
+      <w:pPr>
+        <w:spacing w:after="0" w:line="276" w:lineRule="auto"/>
+      </w:pPr>
+      <w:r>
+        <w:t>User Interface</w:t>
+      </w:r>
+    </w:p>
+    <w:p>
+      <w:pPr>
+        <w:spacing w:after="0" w:line="276" w:lineRule="auto"/>
+      </w:pPr>
+      <w:r>
+        <w:tab/>
+        <w:t>See fig 1</w:t>
+      </w:r>
+    </w:p>
+    <w:p>
+      <w:pPr>
+        <w:spacing w:after="0" w:line="276" w:lineRule="auto"/>
+      </w:pPr>
+    </w:p>
+    <w:p>
+      <w:pPr>
+        <w:spacing w:after="0" w:line="276" w:lineRule="auto"/>
+      </w:pPr>
+      <w:r>
+        <w:t>Needs analysis</w:t>
+      </w:r>
+    </w:p>
+    <w:p>
+      <w:pPr>
+        <w:spacing w:after="0" w:line="276" w:lineRule="auto"/>
+      </w:pPr>
+      <w:r>
+        <w:tab/>
+        <w:t>Audience – casual PC gamers</w:t>
+      </w:r>
+      <w:r>
+        <w:t xml:space="preserve"> – dads, moms, kids, etc</w:t>
+      </w:r>
+    </w:p>
+    <w:p>
+      <w:pPr>
+        <w:spacing w:after="0" w:line="276" w:lineRule="auto"/>
+      </w:pPr>
+      <w:r>
+        <w:tab/>
+        <w:t>Environment – Multi-platform, can run on any machine w/ java</w:t>
+      </w:r>
+    </w:p>
+    <w:p>
+      <w:pPr>
+        <w:spacing w:after="0" w:line="276" w:lineRule="auto"/>
+      </w:pPr>
+      <w:r>
+        <w:rPr>
+          <w:noProof/>
+        </w:rPr>
+        <w:drawing>
+          <wp:anchor distT="0" distB="0" distL="114300" distR="114300" simplePos="0" relativeHeight="251658240" behindDoc="1" locked="0" layoutInCell="1" allowOverlap="1" wp14:anchorId="0D725BB4" wp14:editId="7734AFF3">
+            <wp:simplePos x="0" y="0"/>
+            <wp:positionH relativeFrom="column">
+              <wp:posOffset>-76200</wp:posOffset>
+            </wp:positionH>
+            <wp:positionV relativeFrom="paragraph">
+              <wp:posOffset>168275</wp:posOffset>
+            </wp:positionV>
+            <wp:extent cx="3988533" cy="3086100"/>
+            <wp:effectExtent l="0" t="0" r="0" b="0"/>
+            <wp:wrapNone/>
+            <wp:docPr id="1" name="Picture 1" descr="C:\Users\BENNETTJOS\Desktop\CloneOut\enthralling story.png"/>
+            <wp:cNvGraphicFramePr>
+              <a:graphicFrameLocks xmlns:a="http://schemas.openxmlformats.org/drawingml/2006/main" noChangeAspect="1"/>
+            </wp:cNvGraphicFramePr>
+            <a:graphic xmlns:a="http://schemas.openxmlformats.org/drawingml/2006/main">
+              <a:graphicData uri="http://schemas.openxmlformats.org/drawingml/2006/picture">
+                <pic:pic xmlns:pic="http://schemas.openxmlformats.org/drawingml/2006/picture">
+                  <pic:nvPicPr>
+                    <pic:cNvPr id="0" name="Picture 1" descr="C:\Users\BENNETTJOS\Desktop\CloneOut\enthralling story.png"/>
+                    <pic:cNvPicPr>
+                      <a:picLocks noChangeAspect="1" noChangeArrowheads="1"/>
+                    </pic:cNvPicPr>
+                  </pic:nvPicPr>
+                  <pic:blipFill>
+                    <a:blip r:embed="rId5">
+                      <a:extLst>
+                        <a:ext uri="{28A0092B-C50C-407E-A947-70E740481C1C}">
+                          <a14:useLocalDpi xmlns:a14="http://schemas.microsoft.com/office/drawing/2010/main" val="0"/>
+                        </a:ext>
+                      </a:extLst>
+                    </a:blip>
+                    <a:srcRect/>
+                    <a:stretch>
+                      <a:fillRect/>
+                    </a:stretch>
+                  </pic:blipFill>
+                  <pic:spPr bwMode="auto">
+                    <a:xfrm>
+                      <a:off x="0" y="0"/>
+                      <a:ext cx="4024983" cy="3114303"/>
+                    </a:xfrm>
+                    <a:prstGeom prst="rect">
+                      <a:avLst/>
+                    </a:prstGeom>
+                    <a:noFill/>
+                    <a:ln>
+                      <a:noFill/>
+                    </a:ln>
+                  </pic:spPr>
+                </pic:pic>
+              </a:graphicData>
+            </a:graphic>
+            <wp14:sizeRelH relativeFrom="margin">
+              <wp14:pctWidth>0</wp14:pctWidth>
+            </wp14:sizeRelH>
+            <wp14:sizeRelV relativeFrom="margin">
+              <wp14:pctHeight>0</wp14:pctHeight>
+            </wp14:sizeRelV>
+          </wp:anchor>
+        </w:drawing>
+      </w:r>
+      <w:r>
+        <w:tab/>
+        <w:t>Features needed – menu items, game engine, levels</w:t>
+      </w:r>
+    </w:p>
+    <w:p>
+      <w:pPr>
+        <w:spacing w:after="0" w:line="276" w:lineRule="auto"/>
+      </w:pPr>
+    </w:p>
+    <w:p>
+      <w:pPr>
+        <w:spacing w:after="0" w:line="276" w:lineRule="auto"/>
+      </w:pPr>
+      <w:r>
+        <w:t>Storyboard</w:t>
+      </w:r>
+      <w:r>
+        <w:tab/>
+      </w:r>
+    </w:p>
+    <w:p>
+      <w:pPr>
+        <w:spacing w:after="0" w:line="276" w:lineRule="auto"/>
+      </w:pPr>
+    </w:p>
+    <w:p>
+      <w:pPr>
+        <w:spacing w:after="0" w:line="276" w:lineRule="auto"/>
+      </w:pPr>
+      <w:r>
+        <w:lastRenderedPageBreak/>
+        <w:t>Flowchart</w:t>
+      </w:r>
+      <w:r>
+        <w:rPr>
+          <w:noProof/>
+        </w:rPr>
+        <w:drawing>
+          <wp:inline distT="0" distB="0" distL="0" distR="0">
+            <wp:extent cx="5943600" cy="3552825"/>
+            <wp:effectExtent l="0" t="0" r="0" b="0"/>
+            <wp:docPr id="2" name="Picture 2" descr="C:\Users\BENNETTJOS\Desktop\CloneOut\Project flowchart.png"/>
+            <wp:cNvGraphicFramePr>
+              <a:graphicFrameLocks xmlns:a="http://schemas.openxmlformats.org/drawingml/2006/main" noChangeAspect="1"/>
+            </wp:cNvGraphicFramePr>
+            <a:graphic xmlns:a="http://schemas.openxmlformats.org/drawingml/2006/main">
+              <a:graphicData uri="http://schemas.openxmlformats.org/drawingml/2006/picture">
+                <pic:pic xmlns:pic="http://schemas.openxmlformats.org/drawingml/2006/picture">
+                  <pic:nvPicPr>
+                    <pic:cNvPr id="0" name="Picture 2" descr="C:\Users\BENNETTJOS\Desktop\CloneOut\Project flowchart.png"/>
+                    <pic:cNvPicPr>
+                      <a:picLocks noChangeAspect="1" noChangeArrowheads="1"/>
+                    </pic:cNvPicPr>
+                  </pic:nvPicPr>
+                  <pic:blipFill>
+                    <a:blip r:embed="rId6">
+                      <a:extLst>
+                        <a:ext uri="{28A0092B-C50C-407E-A947-70E740481C1C}">
+                          <a14:useLocalDpi xmlns:a14="http://schemas.microsoft.com/office/drawing/2010/main" val="0"/>
+                        </a:ext>
+                      </a:extLst>
+                    </a:blip>
+                    <a:srcRect/>
+                    <a:stretch>
+                      <a:fillRect/>
+                    </a:stretch>
+                  </pic:blipFill>
+                  <pic:spPr bwMode="auto">
+                    <a:xfrm>
+                      <a:off x="0" y="0"/>
+                      <a:ext cx="5943600" cy="3552825"/>
+                    </a:xfrm>
+                    <a:prstGeom prst="rect">
+                      <a:avLst/>
+                    </a:prstGeom>
+                    <a:noFill/>
+                    <a:ln>
+                      <a:noFill/>
+                    </a:ln>
+                  </pic:spPr>
+                </pic:pic>
+              </a:graphicData>
+            </a:graphic>
+          </wp:inline>
+        </w:drawing>
+      </w:r>
+    </w:p>
+    <w:p>
+      <w:pPr>
+        <w:spacing w:after="0" w:line="276" w:lineRule="auto"/>
+      </w:pPr>
+    </w:p>
+    <w:p>
+      <w:pPr>
+        <w:spacing w:after="0" w:line="276" w:lineRule="auto"/>
+      </w:pPr>
+      <w:r>
+        <w:t>SCRUM</w:t>
+      </w:r>
+    </w:p>
+    <w:p>
+      <w:pPr>
+        <w:spacing w:after="0" w:line="276" w:lineRule="auto"/>
+      </w:pPr>
+      <w:r>
+        <w:rPr>
+          <w:noProof/>
+        </w:rPr>
+        <w:drawing>
+          <wp:inline distT="0" distB="0" distL="0" distR="0">
+            <wp:extent cx="5958842" cy="3724275"/>
+            <wp:effectExtent l="0" t="0" r="3810" b="0"/>
+            <wp:docPr id="3" name="Picture 3" descr="C:\Users\BENNETTJOS\Desktop\CloneOut\SCRUMBOARD.png"/>
+            <wp:cNvGraphicFramePr>
+              <a:graphicFrameLocks xmlns:a="http://schemas.openxmlformats.org/drawingml/2006/main" noChangeAspect="1"/>
+            </wp:cNvGraphicFramePr>
+            <a:graphic xmlns:a="http://schemas.openxmlformats.org/drawingml/2006/main">
+              <a:graphicData uri="http://schemas.openxmlformats.org/drawingml/2006/picture">
+                <pic:pic xmlns:pic="http://schemas.openxmlformats.org/drawingml/2006/picture">
+                  <pic:nvPicPr>
+                    <pic:cNvPr id="0" name="Picture 3" descr="C:\Users\BENNETTJOS\Desktop\CloneOut\SCRUMBOARD.png"/>
+                    <pic:cNvPicPr>
+                      <a:picLocks noChangeAspect="1" noChangeArrowheads="1"/>
+                    </pic:cNvPicPr>
+                  </pic:nvPicPr>
+                  <pic:blipFill>
+                    <a:blip r:embed="rId7" cstate="print">
+                      <a:extLst>
+                        <a:ext uri="{28A0092B-C50C-407E-A947-70E740481C1C}">
+                          <a14:useLocalDpi xmlns:a14="http://schemas.microsoft.com/office/drawing/2010/main" val="0"/>
+                        </a:ext>
+                      </a:extLst>
+                    </a:blip>
+                    <a:srcRect/>
+                    <a:stretch>
+                      <a:fillRect/>
+                    </a:stretch>
+                  </pic:blipFill>
+                  <pic:spPr bwMode="auto">
+                    <a:xfrm>
+                      <a:off x="0" y="0"/>
+                      <a:ext cx="5971153" cy="3731969"/>
+                    </a:xfrm>
+                    <a:prstGeom prst="rect">
+                      <a:avLst/>
+                    </a:prstGeom>
+                    <a:noFill/>
+                    <a:ln>
+                      <a:noFill/>
+                    </a:ln>
+                  </pic:spPr>
+                </pic:pic>
+              </a:graphicData>
+            </a:graphic>
+          </wp:inline>
+        </w:drawing>
+      </w:r>
+    </w:p>
+    <w:p>
+      <w:pPr>
+        <w:spacing w:after="0" w:line="276" w:lineRule="auto"/>
+      </w:pPr>
+    </w:p>
+    <w:p>
+      <w:pPr>
+        <w:spacing w:after="0" w:line="276" w:lineRule="auto"/>
+      </w:pPr>
+      <w:r>
+        <w:lastRenderedPageBreak/>
+        <w:t>Timeline</w:t>
+      </w:r>
+    </w:p>
+    <w:p>
+      <w:pPr>
+        <w:spacing w:after="0" w:line="276" w:lineRule="auto"/>
+      </w:pPr>
+      <w:r>
+        <w:tab/>
+        <w:t>Week 1) get components done, create game core, start menu</w:t>
+      </w:r>
+    </w:p>
+    <w:p>
+      <w:pPr>
+        <w:spacing w:after="0" w:line="276" w:lineRule="auto"/>
+      </w:pPr>
+      <w:r>
+        <w:tab/>
+        <w:t>Week 2) finish menu, add music, add levels, add level save, add options if time</w:t>
+      </w:r>
+    </w:p>
+    <w:p>
+      <w:pPr>
+        <w:spacing w:after="0" w:line="276" w:lineRule="auto"/>
+      </w:pPr>
+    </w:p>
+    <w:p>
+      <w:pPr>
+        <w:spacing w:after="0" w:line="276" w:lineRule="auto"/>
+      </w:pPr>
+      <w:r>
+        <w:t>UML Diagrams</w:t>
+      </w:r>
+    </w:p>
+    <w:p>
+      <w:pPr>
+        <w:spacing w:after="0" w:line="276" w:lineRule="auto"/>
+      </w:pPr>
+      <w:r>
+        <w:tab/>
+      </w:r>
+      <w:r>
+        <w:t>I have no time sorry oops</w:t>
+      </w:r>
       <w:bookmarkStart w:id="0" w:name="_GoBack"/>
       <w:bookmarkEnd w:id="0"/>
-      <w:r>
-        <w:t xml:space="preserve"> – Version control</w:t>
-      </w:r>
-    </w:p>
-    <w:p>
-      <w:pPr>
-        <w:spacing w:after="0" w:line="276" w:lineRule="auto"/>
-      </w:pPr>
-      <w:r>
-        <w:tab/>
-        <w:t>Github – online hosting &amp; documentation</w:t>
-      </w:r>
-    </w:p>
-    <w:p>
-      <w:pPr>
-        <w:spacing w:after="0" w:line="276" w:lineRule="auto"/>
-      </w:pPr>
-    </w:p>
-    <w:p>
-      <w:pPr>
-        <w:spacing w:after="0" w:line="276" w:lineRule="auto"/>
-      </w:pPr>
-      <w:r>
-        <w:t>Group</w:t>
-      </w:r>
-    </w:p>
-    <w:p>
-      <w:pPr>
-        <w:spacing w:after="0" w:line="276" w:lineRule="auto"/>
-      </w:pPr>
-      <w:r>
-        <w:tab/>
-        <w:t>Nope. Just me.</w:t>
-      </w:r>
-    </w:p>
-    <w:p>
-      <w:pPr>
-        <w:spacing w:after="0" w:line="276" w:lineRule="auto"/>
-      </w:pPr>
-    </w:p>
-    <w:p>
-      <w:pPr>
-        <w:spacing w:after="0" w:line="276" w:lineRule="auto"/>
-      </w:pPr>
-      <w:r>
-        <w:t>Development Model</w:t>
-      </w:r>
-    </w:p>
-    <w:p>
-      <w:pPr>
-        <w:spacing w:after="0" w:line="276" w:lineRule="auto"/>
-      </w:pPr>
-      <w:r>
-        <w:tab/>
-      </w:r>
-      <w:proofErr w:type="spellStart"/>
-      <w:proofErr w:type="gramStart"/>
-      <w:r>
-        <w:t>uhhhhhh</w:t>
-      </w:r>
-      <w:proofErr w:type="spellEnd"/>
-      <w:proofErr w:type="gramEnd"/>
-    </w:p>
-    <w:p>
-      <w:pPr>
-        <w:spacing w:after="0" w:line="276" w:lineRule="auto"/>
-      </w:pPr>
-    </w:p>
-    <w:p>
-      <w:pPr>
-        <w:spacing w:after="0" w:line="276" w:lineRule="auto"/>
-      </w:pPr>
-      <w:r>
-        <w:t>User Interface</w:t>
-      </w:r>
-    </w:p>
-    <w:p>
-      <w:pPr>
-        <w:spacing w:after="0" w:line="276" w:lineRule="auto"/>
-      </w:pPr>
-      <w:r>
-        <w:tab/>
-        <w:t>See fig 1</w:t>
-      </w:r>
-    </w:p>
-    <w:p>
-      <w:pPr>
-        <w:spacing w:after="0" w:line="276" w:lineRule="auto"/>
-      </w:pPr>
-    </w:p>
-    <w:p>
-      <w:pPr>
-        <w:spacing w:after="0" w:line="276" w:lineRule="auto"/>
-      </w:pPr>
-      <w:r>
-        <w:t>Needs analysis</w:t>
-      </w:r>
-    </w:p>
-    <w:p>
-      <w:pPr>
-        <w:spacing w:after="0" w:line="276" w:lineRule="auto"/>
-      </w:pPr>
-      <w:r>
-        <w:tab/>
-        <w:t>Audience – casual PC gamers</w:t>
-      </w:r>
-      <w:r>
-        <w:t xml:space="preserve"> – dads, moms, kids, </w:t>
-      </w:r>
-      <w:proofErr w:type="spellStart"/>
-      <w:r>
-        <w:t>etc</w:t>
-      </w:r>
-      <w:proofErr w:type="spellEnd"/>
-    </w:p>
-    <w:p>
-      <w:pPr>
-        <w:spacing w:after="0" w:line="276" w:lineRule="auto"/>
-      </w:pPr>
-      <w:r>
-        <w:tab/>
-        <w:t>Environment – Multi-platform, can run on any machine w/ java</w:t>
-      </w:r>
-    </w:p>
-    <w:p>
-      <w:pPr>
-        <w:spacing w:after="0" w:line="276" w:lineRule="auto"/>
-      </w:pPr>
-      <w:r>
-        <w:tab/>
-        <w:t>Features needed – menu items, game engine, levels</w:t>
-      </w:r>
-    </w:p>
-    <w:p>
-      <w:pPr>
-        <w:spacing w:after="0" w:line="276" w:lineRule="auto"/>
-      </w:pPr>
-    </w:p>
-    <w:p>
-      <w:pPr>
-        <w:spacing w:after="0" w:line="276" w:lineRule="auto"/>
-      </w:pPr>
-      <w:r>
-        <w:t>Storyboard</w:t>
-      </w:r>
-    </w:p>
-    <w:p>
-      <w:pPr>
-        <w:spacing w:after="0" w:line="276" w:lineRule="auto"/>
-      </w:pPr>
-      <w:r>
-        <w:tab/>
-        <w:t>See fig 2</w:t>
-      </w:r>
-    </w:p>
-    <w:p>
-      <w:pPr>
-        <w:spacing w:after="0" w:line="276" w:lineRule="auto"/>
-      </w:pPr>
-    </w:p>
-    <w:p>
-      <w:pPr>
-        <w:spacing w:after="0" w:line="276" w:lineRule="auto"/>
-      </w:pPr>
-      <w:r>
-        <w:t>Flowchart</w:t>
-      </w:r>
-    </w:p>
-    <w:p>
-      <w:pPr>
-        <w:spacing w:after="0" w:line="276" w:lineRule="auto"/>
-      </w:pPr>
-      <w:r>
-        <w:tab/>
-        <w:t>See fig 3</w:t>
-      </w:r>
-    </w:p>
-    <w:p>
-      <w:pPr>
-        <w:spacing w:after="0" w:line="276" w:lineRule="auto"/>
-      </w:pPr>
-    </w:p>
-    <w:p>
-      <w:pPr>
-        <w:spacing w:after="0" w:line="276" w:lineRule="auto"/>
-      </w:pPr>
-      <w:r>
-        <w:t>SCRUM</w:t>
-      </w:r>
-    </w:p>
-    <w:p>
-      <w:pPr>
-        <w:spacing w:after="0" w:line="276" w:lineRule="auto"/>
-      </w:pPr>
-      <w:r>
-        <w:tab/>
-        <w:t>See fig 4</w:t>
-      </w:r>
+    </w:p>
+    <w:p>
+      <w:pPr>
+        <w:spacing w:after="0" w:line="276" w:lineRule="auto"/>
+      </w:pPr>
+    </w:p>
+    <w:p>
+      <w:pPr>
+        <w:spacing w:after="0" w:line="276" w:lineRule="auto"/>
+      </w:pPr>
+      <w:r>
+        <w:t>Quality Assurance</w:t>
+      </w:r>
+    </w:p>
+    <w:p>
+      <w:pPr>
+        <w:spacing w:after="0" w:line="276" w:lineRule="auto"/>
+        <w:ind w:left="720"/>
+      </w:pPr>
+      <w:r>
+        <w:t>I will be constantly checking my work as I code; any bugs I find will be immediately stamped out. I will also be having beta testers come and give feedback. I will be keeping my bugfixes documented on the github commit comments.</w:t>
+      </w:r>
+    </w:p>
+    <w:p>
+      <w:pPr>
+        <w:spacing w:after="0" w:line="276" w:lineRule="auto"/>
+      </w:pPr>
+    </w:p>
+    <w:p>
+      <w:pPr>
+        <w:spacing w:after="0" w:line="276" w:lineRule="auto"/>
+      </w:pPr>
+      <w:r>
+        <w:t>Version Plan</w:t>
+      </w:r>
+    </w:p>
+    <w:p>
+      <w:pPr>
+        <w:spacing w:after="0" w:line="276" w:lineRule="auto"/>
+      </w:pPr>
+      <w:r>
+        <w:tab/>
+        <w:t>Version 0.1 is when the core is done</w:t>
+      </w:r>
+    </w:p>
+    <w:p>
+      <w:pPr>
+        <w:spacing w:after="0" w:line="276" w:lineRule="auto"/>
+      </w:pPr>
+      <w:r>
+        <w:tab/>
+        <w:t>Version 0.2 is when the levels are done</w:t>
+      </w:r>
+    </w:p>
+    <w:p>
+      <w:pPr>
+        <w:spacing w:after="0" w:line="276" w:lineRule="auto"/>
+      </w:pPr>
+      <w:r>
+        <w:tab/>
+        <w:t>Version 0.5 is when the main menu is done</w:t>
+      </w:r>
+    </w:p>
+    <w:p>
+      <w:pPr>
+        <w:spacing w:after="0" w:line="276" w:lineRule="auto"/>
+      </w:pPr>
+      <w:r>
+        <w:tab/>
+        <w:t xml:space="preserve">Version 1.0 is when the options and everything else is done. </w:t>
+      </w:r>
+    </w:p>
+    <w:p>
+      <w:pPr>
+        <w:spacing w:after="0" w:line="276" w:lineRule="auto"/>
+      </w:pPr>
     </w:p>
     <w:sectPr>
       <w:pgSz w:w="12240" w:h="15840"/>

</xml_diff>

<commit_message>
added some artwork, finished proposal document
</commit_message>
<xml_diff>
--- a/Breakout clone final project proposal.docx
+++ b/Breakout clone final project proposal.docx
@@ -15,8 +15,13 @@
         <w:spacing w:after="0" w:line="276" w:lineRule="auto"/>
         <w:ind w:left="720"/>
       </w:pPr>
-      <w:r>
-        <w:t xml:space="preserve">CloneOut – Clone of the game Breakout, circa 1972 by Atari, Inc. Will have all components of original game, plus power-ups and penalties. Ten original levels will be designed. </w:t>
+      <w:proofErr w:type="spellStart"/>
+      <w:r>
+        <w:t>CloneOut</w:t>
+      </w:r>
+      <w:proofErr w:type="spellEnd"/>
+      <w:r>
+        <w:t xml:space="preserve"> – Clone of the game Breakout, circa 1972 by Atari, Inc. Will have all components of original game, plus power-ups and penalties. Ten original levels will be designed. </w:t>
       </w:r>
     </w:p>
     <w:p>
@@ -78,8 +83,13 @@
         <w:t>GIMP</w:t>
       </w:r>
       <w:r>
-        <w:t>/Inkscape</w:t>
-      </w:r>
+        <w:t>/</w:t>
+      </w:r>
+      <w:proofErr w:type="spellStart"/>
+      <w:r>
+        <w:t>Inkscape</w:t>
+      </w:r>
+      <w:proofErr w:type="spellEnd"/>
       <w:r>
         <w:t xml:space="preserve"> – Artwork</w:t>
       </w:r>
@@ -90,7 +100,22 @@
       </w:pPr>
       <w:r>
         <w:tab/>
-        <w:t>Famitracker/Ardour – Music &amp; sound effects</w:t>
+      </w:r>
+      <w:proofErr w:type="spellStart"/>
+      <w:r>
+        <w:t>Famitracker</w:t>
+      </w:r>
+      <w:proofErr w:type="spellEnd"/>
+      <w:r>
+        <w:t>/</w:t>
+      </w:r>
+      <w:proofErr w:type="spellStart"/>
+      <w:r>
+        <w:t>Ardour</w:t>
+      </w:r>
+      <w:proofErr w:type="spellEnd"/>
+      <w:r>
+        <w:t xml:space="preserve"> – Music &amp; sound effects</w:t>
       </w:r>
     </w:p>
     <w:p>
@@ -111,7 +136,14 @@
       </w:pPr>
       <w:r>
         <w:tab/>
-        <w:t>Github – online hosting &amp; documentation</w:t>
+      </w:r>
+      <w:proofErr w:type="spellStart"/>
+      <w:r>
+        <w:t>Github</w:t>
+      </w:r>
+      <w:proofErr w:type="spellEnd"/>
+      <w:r>
+        <w:t xml:space="preserve"> – online hosting &amp; documentation</w:t>
       </w:r>
     </w:p>
     <w:p>
@@ -140,7 +172,9 @@
       <w:pPr>
         <w:spacing w:after="0" w:line="276" w:lineRule="auto"/>
       </w:pPr>
-    </w:p>
+      <w:bookmarkStart w:id="0" w:name="_GoBack"/>
+    </w:p>
+    <w:bookmarkEnd w:id="0"/>
     <w:p>
       <w:pPr>
         <w:spacing w:after="0" w:line="276" w:lineRule="auto"/>
@@ -155,7 +189,9 @@
       </w:pPr>
       <w:r>
         <w:tab/>
-        <w:t>uhhhhhh</w:t>
+      </w:r>
+      <w:r>
+        <w:t>Rapid application development</w:t>
       </w:r>
     </w:p>
     <w:p>
@@ -171,14 +207,111 @@
         <w:t>User Interface</w:t>
       </w:r>
     </w:p>
-    <w:p>
-      <w:pPr>
-        <w:spacing w:after="0" w:line="276" w:lineRule="auto"/>
-      </w:pPr>
-      <w:r>
-        <w:tab/>
-        <w:t>See fig 1</w:t>
-      </w:r>
+    <w:tbl>
+      <w:tblPr>
+        <w:tblStyle w:val="TableGrid"/>
+        <w:tblW w:w="0" w:type="auto"/>
+        <w:tblInd w:w="-5" w:type="dxa"/>
+        <w:tblLook w:val="04A0" w:firstRow="1" w:lastRow="0" w:firstColumn="1" w:lastColumn="0" w:noHBand="0" w:noVBand="1"/>
+      </w:tblPr>
+      <w:tblGrid>
+        <w:gridCol w:w="3330"/>
+      </w:tblGrid>
+      <w:tr>
+        <w:tc>
+          <w:tcPr>
+            <w:tcW w:w="3330" w:type="dxa"/>
+          </w:tcPr>
+          <w:p>
+            <w:pPr>
+              <w:spacing w:line="276" w:lineRule="auto"/>
+              <w:jc w:val="center"/>
+              <w:rPr>
+                <w:sz w:val="40"/>
+                <w:szCs w:val="40"/>
+              </w:rPr>
+            </w:pPr>
+            <w:proofErr w:type="spellStart"/>
+            <w:r>
+              <w:rPr>
+                <w:sz w:val="40"/>
+                <w:szCs w:val="40"/>
+              </w:rPr>
+              <w:t>CloneOut</w:t>
+            </w:r>
+            <w:proofErr w:type="spellEnd"/>
+          </w:p>
+        </w:tc>
+      </w:tr>
+      <w:tr>
+        <w:tc>
+          <w:tcPr>
+            <w:tcW w:w="3330" w:type="dxa"/>
+          </w:tcPr>
+          <w:p>
+            <w:pPr>
+              <w:spacing w:line="276" w:lineRule="auto"/>
+              <w:jc w:val="center"/>
+            </w:pPr>
+            <w:r>
+              <w:t>Play</w:t>
+            </w:r>
+          </w:p>
+        </w:tc>
+      </w:tr>
+      <w:tr>
+        <w:tc>
+          <w:tcPr>
+            <w:tcW w:w="3330" w:type="dxa"/>
+          </w:tcPr>
+          <w:p>
+            <w:pPr>
+              <w:spacing w:line="276" w:lineRule="auto"/>
+              <w:jc w:val="center"/>
+            </w:pPr>
+            <w:r>
+              <w:t>Level Select</w:t>
+            </w:r>
+          </w:p>
+        </w:tc>
+      </w:tr>
+      <w:tr>
+        <w:tc>
+          <w:tcPr>
+            <w:tcW w:w="3330" w:type="dxa"/>
+          </w:tcPr>
+          <w:p>
+            <w:pPr>
+              <w:spacing w:line="276" w:lineRule="auto"/>
+              <w:jc w:val="center"/>
+            </w:pPr>
+            <w:r>
+              <w:t>Options</w:t>
+            </w:r>
+          </w:p>
+        </w:tc>
+      </w:tr>
+      <w:tr>
+        <w:tc>
+          <w:tcPr>
+            <w:tcW w:w="3330" w:type="dxa"/>
+          </w:tcPr>
+          <w:p>
+            <w:pPr>
+              <w:spacing w:line="276" w:lineRule="auto"/>
+              <w:jc w:val="center"/>
+            </w:pPr>
+            <w:r>
+              <w:t>Exit</w:t>
+            </w:r>
+          </w:p>
+        </w:tc>
+      </w:tr>
+    </w:tbl>
+    <w:p>
+      <w:pPr>
+        <w:spacing w:after="0" w:line="276" w:lineRule="auto"/>
+      </w:pPr>
     </w:p>
     <w:p>
       <w:pPr>
@@ -202,8 +335,13 @@
         <w:t>Audience – casual PC gamers</w:t>
       </w:r>
       <w:r>
-        <w:t xml:space="preserve"> – dads, moms, kids, etc</w:t>
-      </w:r>
+        <w:t xml:space="preserve"> – dads, moms, kids, </w:t>
+      </w:r>
+      <w:proofErr w:type="spellStart"/>
+      <w:r>
+        <w:t>etc</w:t>
+      </w:r>
+      <w:proofErr w:type="spellEnd"/>
     </w:p>
     <w:p>
       <w:pPr>
@@ -499,8 +637,6 @@
       <w:r>
         <w:t>I have no time sorry oops</w:t>
       </w:r>
-      <w:bookmarkStart w:id="0" w:name="_GoBack"/>
-      <w:bookmarkEnd w:id="0"/>
     </w:p>
     <w:p>
       <w:pPr>
@@ -521,7 +657,23 @@
         <w:ind w:left="720"/>
       </w:pPr>
       <w:r>
-        <w:t>I will be constantly checking my work as I code; any bugs I find will be immediately stamped out. I will also be having beta testers come and give feedback. I will be keeping my bugfixes documented on the github commit comments.</w:t>
+        <w:t xml:space="preserve">I will be constantly checking my work as I code; any bugs I find will be immediately stamped out. I will also be having beta testers come and give feedback. I will be keeping my </w:t>
+      </w:r>
+      <w:proofErr w:type="spellStart"/>
+      <w:r>
+        <w:t>bugfixes</w:t>
+      </w:r>
+      <w:proofErr w:type="spellEnd"/>
+      <w:r>
+        <w:t xml:space="preserve"> documented on the </w:t>
+      </w:r>
+      <w:proofErr w:type="spellStart"/>
+      <w:r>
+        <w:t>github</w:t>
+      </w:r>
+      <w:proofErr w:type="spellEnd"/>
+      <w:r>
+        <w:t xml:space="preserve"> commit comments.</w:t>
       </w:r>
     </w:p>
     <w:p>
@@ -1232,6 +1384,32 @@
       <w:u w:val="single"/>
     </w:rPr>
   </w:style>
+  <w:style w:type="table" w:styleId="TableGrid">
+    <w:name w:val="Table Grid"/>
+    <w:basedOn w:val="TableNormal"/>
+    <w:uiPriority w:val="39"/>
+    <w:rsid w:val="006564D6"/>
+    <w:pPr>
+      <w:spacing w:after="0" w:line="240" w:lineRule="auto"/>
+    </w:pPr>
+    <w:tblPr>
+      <w:tblInd w:w="0" w:type="dxa"/>
+      <w:tblBorders>
+        <w:top w:val="single" w:sz="4" w:space="0" w:color="auto"/>
+        <w:left w:val="single" w:sz="4" w:space="0" w:color="auto"/>
+        <w:bottom w:val="single" w:sz="4" w:space="0" w:color="auto"/>
+        <w:right w:val="single" w:sz="4" w:space="0" w:color="auto"/>
+        <w:insideH w:val="single" w:sz="4" w:space="0" w:color="auto"/>
+        <w:insideV w:val="single" w:sz="4" w:space="0" w:color="auto"/>
+      </w:tblBorders>
+      <w:tblCellMar>
+        <w:top w:w="0" w:type="dxa"/>
+        <w:left w:w="108" w:type="dxa"/>
+        <w:bottom w:w="0" w:type="dxa"/>
+        <w:right w:w="108" w:type="dxa"/>
+      </w:tblCellMar>
+    </w:tblPr>
+  </w:style>
 </w:styles>
 </file>
 

</xml_diff>